<commit_message>
add GridSearch & deploy to server
1. 增加了mlp数据集生成方法GridSearch，并对相关代码进行了重构；
2. 对pom进行修改，使GridSearch可运行在服务器上；
3. 对部分文档做了格式上的调整
</commit_message>
<xml_diff>
--- a/docs/第一次迭代评估报告.docx
+++ b/docs/第一次迭代评估报告.docx
@@ -1,6 +1,6 @@
 
 <file path=word/document.xml><?xml version="1.0" encoding="utf-8"?>
-<w:document xmlns:wpc="http://schemas.microsoft.com/office/word/2010/wordprocessingCanvas" xmlns:cx="http://schemas.microsoft.com/office/drawing/2014/chartex" xmlns:cx1="http://schemas.microsoft.com/office/drawing/2015/9/8/chartex" xmlns:cx2="http://schemas.microsoft.com/office/drawing/2015/10/21/chartex" xmlns:cx3="http://schemas.microsoft.com/office/drawing/2016/5/9/chartex" xmlns:cx4="http://schemas.microsoft.com/office/drawing/2016/5/10/chartex" xmlns:cx5="http://schemas.microsoft.com/office/drawing/2016/5/11/chartex" xmlns:cx6="http://schemas.microsoft.com/office/drawing/2016/5/12/chartex" xmlns:cx7="http://schemas.microsoft.com/office/drawing/2016/5/13/chartex" xmlns:cx8="http://schemas.microsoft.com/office/drawing/2016/5/14/chartex" xmlns:mc="http://schemas.openxmlformats.org/markup-compatibility/2006" xmlns:aink="http://schemas.microsoft.com/office/drawing/2016/ink" xmlns:am3d="http://schemas.microsoft.com/office/drawing/2017/model3d" xmlns:o="urn:schemas-microsoft-com:office:office" xmlns:r="http://schemas.openxmlformats.org/officeDocument/2006/relationships" xmlns:m="http://schemas.openxmlformats.org/officeDocument/2006/math" xmlns:v="urn:schemas-microsoft-com:vml" xmlns:wp14="http://schemas.microsoft.com/office/word/2010/wordprocessingDrawing" xmlns:wp="http://schemas.openxmlformats.org/drawingml/2006/wordprocessingDrawing" xmlns:w10="urn:schemas-microsoft-com:office:word" xmlns:w="http://schemas.openxmlformats.org/wordprocessingml/2006/main" xmlns:w14="http://schemas.microsoft.com/office/word/2010/wordml" xmlns:w15="http://schemas.microsoft.com/office/word/2012/wordml" xmlns:w16cex="http://schemas.microsoft.com/office/word/2018/wordml/cex" xmlns:w16cid="http://schemas.microsoft.com/office/word/2016/wordml/cid" xmlns:w16="http://schemas.microsoft.com/office/word/2018/wordml" xmlns:w16se="http://schemas.microsoft.com/office/word/2015/wordml/symex" xmlns:wpg="http://schemas.microsoft.com/office/word/2010/wordprocessingGroup" xmlns:wpi="http://schemas.microsoft.com/office/word/2010/wordprocessingInk" xmlns:wne="http://schemas.microsoft.com/office/word/2006/wordml" xmlns:wps="http://schemas.microsoft.com/office/word/2010/wordprocessingShape" mc:Ignorable="w14 w15 w16se w16cid w16 w16cex wp14">
+<w:document xmlns:wpc="http://schemas.microsoft.com/office/word/2010/wordprocessingCanvas" xmlns:cx="http://schemas.microsoft.com/office/drawing/2014/chartex" xmlns:cx1="http://schemas.microsoft.com/office/drawing/2015/9/8/chartex" xmlns:cx2="http://schemas.microsoft.com/office/drawing/2015/10/21/chartex" xmlns:cx3="http://schemas.microsoft.com/office/drawing/2016/5/9/chartex" xmlns:cx4="http://schemas.microsoft.com/office/drawing/2016/5/10/chartex" xmlns:cx5="http://schemas.microsoft.com/office/drawing/2016/5/11/chartex" xmlns:cx6="http://schemas.microsoft.com/office/drawing/2016/5/12/chartex" xmlns:cx7="http://schemas.microsoft.com/office/drawing/2016/5/13/chartex" xmlns:cx8="http://schemas.microsoft.com/office/drawing/2016/5/14/chartex" xmlns:mc="http://schemas.openxmlformats.org/markup-compatibility/2006" xmlns:aink="http://schemas.microsoft.com/office/drawing/2016/ink" xmlns:am3d="http://schemas.microsoft.com/office/drawing/2017/model3d" xmlns:o="urn:schemas-microsoft-com:office:office" xmlns:r="http://schemas.openxmlformats.org/officeDocument/2006/relationships" xmlns:m="http://schemas.openxmlformats.org/officeDocument/2006/math" xmlns:v="urn:schemas-microsoft-com:vml" xmlns:wp14="http://schemas.microsoft.com/office/word/2010/wordprocessingDrawing" xmlns:wp="http://schemas.openxmlformats.org/drawingml/2006/wordprocessingDrawing" xmlns:w10="urn:schemas-microsoft-com:office:word" xmlns:w="http://schemas.openxmlformats.org/wordprocessingml/2006/main" xmlns:w14="http://schemas.microsoft.com/office/word/2010/wordml" xmlns:w15="http://schemas.microsoft.com/office/word/2012/wordml" xmlns:w16cid="http://schemas.microsoft.com/office/word/2016/wordml/cid" xmlns:w16se="http://schemas.microsoft.com/office/word/2015/wordml/symex" xmlns:wpg="http://schemas.microsoft.com/office/word/2010/wordprocessingGroup" xmlns:wpi="http://schemas.microsoft.com/office/word/2010/wordprocessingInk" xmlns:wne="http://schemas.microsoft.com/office/word/2006/wordml" xmlns:wps="http://schemas.microsoft.com/office/word/2010/wordprocessingShape" mc:Ignorable="w14 w15 w16se w16cid wp14">
   <w:body>
     <w:p>
       <w:pPr>
@@ -469,42 +469,9 @@
             </w:r>
             <w:r>
               <w:rPr>
-                <w:rFonts w:hint="eastAsia"/>
-                <w:szCs w:val="21"/>
-              </w:rPr>
-              <w:t>（执</w:t>
-            </w:r>
-            <w:r>
-              <w:rPr>
-                <w:szCs w:val="21"/>
-              </w:rPr>
-              <w:t>行了</w:t>
-            </w:r>
-            <w:r>
-              <w:rPr>
-                <w:rFonts w:hint="eastAsia"/>
-                <w:szCs w:val="21"/>
-              </w:rPr>
-              <w:t>哪</w:t>
-            </w:r>
-            <w:r>
-              <w:rPr>
-                <w:szCs w:val="21"/>
-              </w:rPr>
-              <w:t>些评审和测试？评</w:t>
-            </w:r>
-            <w:r>
-              <w:rPr>
-                <w:rFonts w:hint="eastAsia"/>
-                <w:szCs w:val="21"/>
-              </w:rPr>
-              <w:t>审</w:t>
-            </w:r>
-            <w:r>
-              <w:rPr>
-                <w:szCs w:val="21"/>
-              </w:rPr>
-              <w:t>和测试的结果如何？）</w:t>
+                <w:szCs w:val="21"/>
+              </w:rPr>
+              <w:t xml:space="preserve"> </w:t>
             </w:r>
           </w:p>
           <w:p>
@@ -685,7 +652,15 @@
                 <w:rFonts w:hint="eastAsia"/>
                 <w:szCs w:val="21"/>
               </w:rPr>
-              <w:t>问题、变更和返工：（遇到的问题、发生的变更、是否需要返工等）</w:t>
+              <w:t>问题、变更和返工：</w:t>
+            </w:r>
+            <w:bookmarkStart w:id="0" w:name="_GoBack"/>
+            <w:bookmarkEnd w:id="0"/>
+            <w:r>
+              <w:rPr>
+                <w:szCs w:val="21"/>
+              </w:rPr>
+              <w:t xml:space="preserve"> </w:t>
             </w:r>
           </w:p>
           <w:p>
@@ -1002,7 +977,6 @@
               <w:spacing w:line="460" w:lineRule="atLeast"/>
               <w:ind w:firstLineChars="0"/>
               <w:rPr>
-                <w:rFonts w:hint="eastAsia"/>
                 <w:szCs w:val="21"/>
               </w:rPr>
             </w:pPr>
@@ -1090,7 +1064,7 @@
 </file>
 
 <file path=word/endnotes.xml><?xml version="1.0" encoding="utf-8"?>
-<w:endnotes xmlns:wpc="http://schemas.microsoft.com/office/word/2010/wordprocessingCanvas" xmlns:cx="http://schemas.microsoft.com/office/drawing/2014/chartex" xmlns:cx1="http://schemas.microsoft.com/office/drawing/2015/9/8/chartex" xmlns:cx2="http://schemas.microsoft.com/office/drawing/2015/10/21/chartex" xmlns:cx3="http://schemas.microsoft.com/office/drawing/2016/5/9/chartex" xmlns:cx4="http://schemas.microsoft.com/office/drawing/2016/5/10/chartex" xmlns:cx5="http://schemas.microsoft.com/office/drawing/2016/5/11/chartex" xmlns:cx6="http://schemas.microsoft.com/office/drawing/2016/5/12/chartex" xmlns:cx7="http://schemas.microsoft.com/office/drawing/2016/5/13/chartex" xmlns:cx8="http://schemas.microsoft.com/office/drawing/2016/5/14/chartex" xmlns:mc="http://schemas.openxmlformats.org/markup-compatibility/2006" xmlns:aink="http://schemas.microsoft.com/office/drawing/2016/ink" xmlns:am3d="http://schemas.microsoft.com/office/drawing/2017/model3d" xmlns:o="urn:schemas-microsoft-com:office:office" xmlns:r="http://schemas.openxmlformats.org/officeDocument/2006/relationships" xmlns:m="http://schemas.openxmlformats.org/officeDocument/2006/math" xmlns:v="urn:schemas-microsoft-com:vml" xmlns:wp14="http://schemas.microsoft.com/office/word/2010/wordprocessingDrawing" xmlns:wp="http://schemas.openxmlformats.org/drawingml/2006/wordprocessingDrawing" xmlns:w10="urn:schemas-microsoft-com:office:word" xmlns:w="http://schemas.openxmlformats.org/wordprocessingml/2006/main" xmlns:w14="http://schemas.microsoft.com/office/word/2010/wordml" xmlns:w15="http://schemas.microsoft.com/office/word/2012/wordml" xmlns:w16cex="http://schemas.microsoft.com/office/word/2018/wordml/cex" xmlns:w16cid="http://schemas.microsoft.com/office/word/2016/wordml/cid" xmlns:w16="http://schemas.microsoft.com/office/word/2018/wordml" xmlns:w16se="http://schemas.microsoft.com/office/word/2015/wordml/symex" xmlns:wpg="http://schemas.microsoft.com/office/word/2010/wordprocessingGroup" xmlns:wpi="http://schemas.microsoft.com/office/word/2010/wordprocessingInk" xmlns:wne="http://schemas.microsoft.com/office/word/2006/wordml" xmlns:wps="http://schemas.microsoft.com/office/word/2010/wordprocessingShape" mc:Ignorable="w14 w15 w16se w16cid w16 w16cex wp14">
+<w:endnotes xmlns:wpc="http://schemas.microsoft.com/office/word/2010/wordprocessingCanvas" xmlns:cx="http://schemas.microsoft.com/office/drawing/2014/chartex" xmlns:cx1="http://schemas.microsoft.com/office/drawing/2015/9/8/chartex" xmlns:cx2="http://schemas.microsoft.com/office/drawing/2015/10/21/chartex" xmlns:cx3="http://schemas.microsoft.com/office/drawing/2016/5/9/chartex" xmlns:cx4="http://schemas.microsoft.com/office/drawing/2016/5/10/chartex" xmlns:cx5="http://schemas.microsoft.com/office/drawing/2016/5/11/chartex" xmlns:cx6="http://schemas.microsoft.com/office/drawing/2016/5/12/chartex" xmlns:cx7="http://schemas.microsoft.com/office/drawing/2016/5/13/chartex" xmlns:cx8="http://schemas.microsoft.com/office/drawing/2016/5/14/chartex" xmlns:mc="http://schemas.openxmlformats.org/markup-compatibility/2006" xmlns:aink="http://schemas.microsoft.com/office/drawing/2016/ink" xmlns:am3d="http://schemas.microsoft.com/office/drawing/2017/model3d" xmlns:o="urn:schemas-microsoft-com:office:office" xmlns:r="http://schemas.openxmlformats.org/officeDocument/2006/relationships" xmlns:m="http://schemas.openxmlformats.org/officeDocument/2006/math" xmlns:v="urn:schemas-microsoft-com:vml" xmlns:wp14="http://schemas.microsoft.com/office/word/2010/wordprocessingDrawing" xmlns:wp="http://schemas.openxmlformats.org/drawingml/2006/wordprocessingDrawing" xmlns:w10="urn:schemas-microsoft-com:office:word" xmlns:w="http://schemas.openxmlformats.org/wordprocessingml/2006/main" xmlns:w14="http://schemas.microsoft.com/office/word/2010/wordml" xmlns:w15="http://schemas.microsoft.com/office/word/2012/wordml" xmlns:w16cid="http://schemas.microsoft.com/office/word/2016/wordml/cid" xmlns:w16se="http://schemas.microsoft.com/office/word/2015/wordml/symex" xmlns:wpg="http://schemas.microsoft.com/office/word/2010/wordprocessingGroup" xmlns:wpi="http://schemas.microsoft.com/office/word/2010/wordprocessingInk" xmlns:wne="http://schemas.microsoft.com/office/word/2006/wordml" xmlns:wps="http://schemas.microsoft.com/office/word/2010/wordprocessingShape" mc:Ignorable="w14 w15 w16se w16cid wp14">
   <w:endnote w:type="separator" w:id="-1">
     <w:p>
       <w:r>
@@ -1109,7 +1083,7 @@
 </file>
 
 <file path=word/footnotes.xml><?xml version="1.0" encoding="utf-8"?>
-<w:footnotes xmlns:wpc="http://schemas.microsoft.com/office/word/2010/wordprocessingCanvas" xmlns:cx="http://schemas.microsoft.com/office/drawing/2014/chartex" xmlns:cx1="http://schemas.microsoft.com/office/drawing/2015/9/8/chartex" xmlns:cx2="http://schemas.microsoft.com/office/drawing/2015/10/21/chartex" xmlns:cx3="http://schemas.microsoft.com/office/drawing/2016/5/9/chartex" xmlns:cx4="http://schemas.microsoft.com/office/drawing/2016/5/10/chartex" xmlns:cx5="http://schemas.microsoft.com/office/drawing/2016/5/11/chartex" xmlns:cx6="http://schemas.microsoft.com/office/drawing/2016/5/12/chartex" xmlns:cx7="http://schemas.microsoft.com/office/drawing/2016/5/13/chartex" xmlns:cx8="http://schemas.microsoft.com/office/drawing/2016/5/14/chartex" xmlns:mc="http://schemas.openxmlformats.org/markup-compatibility/2006" xmlns:aink="http://schemas.microsoft.com/office/drawing/2016/ink" xmlns:am3d="http://schemas.microsoft.com/office/drawing/2017/model3d" xmlns:o="urn:schemas-microsoft-com:office:office" xmlns:r="http://schemas.openxmlformats.org/officeDocument/2006/relationships" xmlns:m="http://schemas.openxmlformats.org/officeDocument/2006/math" xmlns:v="urn:schemas-microsoft-com:vml" xmlns:wp14="http://schemas.microsoft.com/office/word/2010/wordprocessingDrawing" xmlns:wp="http://schemas.openxmlformats.org/drawingml/2006/wordprocessingDrawing" xmlns:w10="urn:schemas-microsoft-com:office:word" xmlns:w="http://schemas.openxmlformats.org/wordprocessingml/2006/main" xmlns:w14="http://schemas.microsoft.com/office/word/2010/wordml" xmlns:w15="http://schemas.microsoft.com/office/word/2012/wordml" xmlns:w16cex="http://schemas.microsoft.com/office/word/2018/wordml/cex" xmlns:w16cid="http://schemas.microsoft.com/office/word/2016/wordml/cid" xmlns:w16="http://schemas.microsoft.com/office/word/2018/wordml" xmlns:w16se="http://schemas.microsoft.com/office/word/2015/wordml/symex" xmlns:wpg="http://schemas.microsoft.com/office/word/2010/wordprocessingGroup" xmlns:wpi="http://schemas.microsoft.com/office/word/2010/wordprocessingInk" xmlns:wne="http://schemas.microsoft.com/office/word/2006/wordml" xmlns:wps="http://schemas.microsoft.com/office/word/2010/wordprocessingShape" mc:Ignorable="w14 w15 w16se w16cid w16 w16cex wp14">
+<w:footnotes xmlns:wpc="http://schemas.microsoft.com/office/word/2010/wordprocessingCanvas" xmlns:cx="http://schemas.microsoft.com/office/drawing/2014/chartex" xmlns:cx1="http://schemas.microsoft.com/office/drawing/2015/9/8/chartex" xmlns:cx2="http://schemas.microsoft.com/office/drawing/2015/10/21/chartex" xmlns:cx3="http://schemas.microsoft.com/office/drawing/2016/5/9/chartex" xmlns:cx4="http://schemas.microsoft.com/office/drawing/2016/5/10/chartex" xmlns:cx5="http://schemas.microsoft.com/office/drawing/2016/5/11/chartex" xmlns:cx6="http://schemas.microsoft.com/office/drawing/2016/5/12/chartex" xmlns:cx7="http://schemas.microsoft.com/office/drawing/2016/5/13/chartex" xmlns:cx8="http://schemas.microsoft.com/office/drawing/2016/5/14/chartex" xmlns:mc="http://schemas.openxmlformats.org/markup-compatibility/2006" xmlns:aink="http://schemas.microsoft.com/office/drawing/2016/ink" xmlns:am3d="http://schemas.microsoft.com/office/drawing/2017/model3d" xmlns:o="urn:schemas-microsoft-com:office:office" xmlns:r="http://schemas.openxmlformats.org/officeDocument/2006/relationships" xmlns:m="http://schemas.openxmlformats.org/officeDocument/2006/math" xmlns:v="urn:schemas-microsoft-com:vml" xmlns:wp14="http://schemas.microsoft.com/office/word/2010/wordprocessingDrawing" xmlns:wp="http://schemas.openxmlformats.org/drawingml/2006/wordprocessingDrawing" xmlns:w10="urn:schemas-microsoft-com:office:word" xmlns:w="http://schemas.openxmlformats.org/wordprocessingml/2006/main" xmlns:w14="http://schemas.microsoft.com/office/word/2010/wordml" xmlns:w15="http://schemas.microsoft.com/office/word/2012/wordml" xmlns:w16cid="http://schemas.microsoft.com/office/word/2016/wordml/cid" xmlns:w16se="http://schemas.microsoft.com/office/word/2015/wordml/symex" xmlns:wpg="http://schemas.microsoft.com/office/word/2010/wordprocessingGroup" xmlns:wpi="http://schemas.microsoft.com/office/word/2010/wordprocessingInk" xmlns:wne="http://schemas.microsoft.com/office/word/2006/wordml" xmlns:wps="http://schemas.microsoft.com/office/word/2010/wordprocessingShape" mc:Ignorable="w14 w15 w16se w16cid wp14">
   <w:footnote w:type="separator" w:id="-1">
     <w:p>
       <w:r>
@@ -1128,7 +1102,7 @@
 </file>
 
 <file path=word/numbering.xml><?xml version="1.0" encoding="utf-8"?>
-<w:numbering xmlns:wpc="http://schemas.microsoft.com/office/word/2010/wordprocessingCanvas" xmlns:cx="http://schemas.microsoft.com/office/drawing/2014/chartex" xmlns:cx1="http://schemas.microsoft.com/office/drawing/2015/9/8/chartex" xmlns:cx2="http://schemas.microsoft.com/office/drawing/2015/10/21/chartex" xmlns:cx3="http://schemas.microsoft.com/office/drawing/2016/5/9/chartex" xmlns:cx4="http://schemas.microsoft.com/office/drawing/2016/5/10/chartex" xmlns:cx5="http://schemas.microsoft.com/office/drawing/2016/5/11/chartex" xmlns:cx6="http://schemas.microsoft.com/office/drawing/2016/5/12/chartex" xmlns:cx7="http://schemas.microsoft.com/office/drawing/2016/5/13/chartex" xmlns:cx8="http://schemas.microsoft.com/office/drawing/2016/5/14/chartex" xmlns:mc="http://schemas.openxmlformats.org/markup-compatibility/2006" xmlns:aink="http://schemas.microsoft.com/office/drawing/2016/ink" xmlns:am3d="http://schemas.microsoft.com/office/drawing/2017/model3d" xmlns:o="urn:schemas-microsoft-com:office:office" xmlns:r="http://schemas.openxmlformats.org/officeDocument/2006/relationships" xmlns:m="http://schemas.openxmlformats.org/officeDocument/2006/math" xmlns:v="urn:schemas-microsoft-com:vml" xmlns:wp14="http://schemas.microsoft.com/office/word/2010/wordprocessingDrawing" xmlns:wp="http://schemas.openxmlformats.org/drawingml/2006/wordprocessingDrawing" xmlns:w10="urn:schemas-microsoft-com:office:word" xmlns:w="http://schemas.openxmlformats.org/wordprocessingml/2006/main" xmlns:w14="http://schemas.microsoft.com/office/word/2010/wordml" xmlns:w15="http://schemas.microsoft.com/office/word/2012/wordml" xmlns:w16cex="http://schemas.microsoft.com/office/word/2018/wordml/cex" xmlns:w16cid="http://schemas.microsoft.com/office/word/2016/wordml/cid" xmlns:w16="http://schemas.microsoft.com/office/word/2018/wordml" xmlns:w16se="http://schemas.microsoft.com/office/word/2015/wordml/symex" xmlns:wpg="http://schemas.microsoft.com/office/word/2010/wordprocessingGroup" xmlns:wpi="http://schemas.microsoft.com/office/word/2010/wordprocessingInk" xmlns:wne="http://schemas.microsoft.com/office/word/2006/wordml" xmlns:wps="http://schemas.microsoft.com/office/word/2010/wordprocessingShape" mc:Ignorable="w14 w15 w16se w16cid w16 w16cex wp14">
+<w:numbering xmlns:wpc="http://schemas.microsoft.com/office/word/2010/wordprocessingCanvas" xmlns:cx="http://schemas.microsoft.com/office/drawing/2014/chartex" xmlns:cx1="http://schemas.microsoft.com/office/drawing/2015/9/8/chartex" xmlns:cx2="http://schemas.microsoft.com/office/drawing/2015/10/21/chartex" xmlns:cx3="http://schemas.microsoft.com/office/drawing/2016/5/9/chartex" xmlns:cx4="http://schemas.microsoft.com/office/drawing/2016/5/10/chartex" xmlns:cx5="http://schemas.microsoft.com/office/drawing/2016/5/11/chartex" xmlns:cx6="http://schemas.microsoft.com/office/drawing/2016/5/12/chartex" xmlns:cx7="http://schemas.microsoft.com/office/drawing/2016/5/13/chartex" xmlns:cx8="http://schemas.microsoft.com/office/drawing/2016/5/14/chartex" xmlns:mc="http://schemas.openxmlformats.org/markup-compatibility/2006" xmlns:aink="http://schemas.microsoft.com/office/drawing/2016/ink" xmlns:am3d="http://schemas.microsoft.com/office/drawing/2017/model3d" xmlns:o="urn:schemas-microsoft-com:office:office" xmlns:r="http://schemas.openxmlformats.org/officeDocument/2006/relationships" xmlns:m="http://schemas.openxmlformats.org/officeDocument/2006/math" xmlns:v="urn:schemas-microsoft-com:vml" xmlns:wp14="http://schemas.microsoft.com/office/word/2010/wordprocessingDrawing" xmlns:wp="http://schemas.openxmlformats.org/drawingml/2006/wordprocessingDrawing" xmlns:w10="urn:schemas-microsoft-com:office:word" xmlns:w="http://schemas.openxmlformats.org/wordprocessingml/2006/main" xmlns:w14="http://schemas.microsoft.com/office/word/2010/wordml" xmlns:w15="http://schemas.microsoft.com/office/word/2012/wordml" xmlns:w16cid="http://schemas.microsoft.com/office/word/2016/wordml/cid" xmlns:w16se="http://schemas.microsoft.com/office/word/2015/wordml/symex" xmlns:wpg="http://schemas.microsoft.com/office/word/2010/wordprocessingGroup" xmlns:wpi="http://schemas.microsoft.com/office/word/2010/wordprocessingInk" xmlns:wne="http://schemas.microsoft.com/office/word/2006/wordml" xmlns:wps="http://schemas.microsoft.com/office/word/2010/wordprocessingShape" mc:Ignorable="w14 w15 w16se w16cid wp14">
   <w:abstractNum w:abstractNumId="0" w15:restartNumberingAfterBreak="0">
     <w:nsid w:val="24A459A5"/>
     <w:multiLevelType w:val="hybridMultilevel"/>
@@ -1317,7 +1291,7 @@
 </file>
 
 <file path=word/styles.xml><?xml version="1.0" encoding="utf-8"?>
-<w:styles xmlns:mc="http://schemas.openxmlformats.org/markup-compatibility/2006" xmlns:r="http://schemas.openxmlformats.org/officeDocument/2006/relationships" xmlns:w="http://schemas.openxmlformats.org/wordprocessingml/2006/main" xmlns:w14="http://schemas.microsoft.com/office/word/2010/wordml" xmlns:w15="http://schemas.microsoft.com/office/word/2012/wordml" xmlns:w16cex="http://schemas.microsoft.com/office/word/2018/wordml/cex" xmlns:w16cid="http://schemas.microsoft.com/office/word/2016/wordml/cid" xmlns:w16="http://schemas.microsoft.com/office/word/2018/wordml" xmlns:w16se="http://schemas.microsoft.com/office/word/2015/wordml/symex" mc:Ignorable="w14 w15 w16se w16cid w16 w16cex">
+<w:styles xmlns:mc="http://schemas.openxmlformats.org/markup-compatibility/2006" xmlns:r="http://schemas.openxmlformats.org/officeDocument/2006/relationships" xmlns:w="http://schemas.openxmlformats.org/wordprocessingml/2006/main" xmlns:w14="http://schemas.microsoft.com/office/word/2010/wordml" xmlns:w15="http://schemas.microsoft.com/office/word/2012/wordml" xmlns:w16cid="http://schemas.microsoft.com/office/word/2016/wordml/cid" xmlns:w16se="http://schemas.microsoft.com/office/word/2015/wordml/symex" mc:Ignorable="w14 w15 w16se w16cid">
   <w:docDefaults>
     <w:rPrDefault>
       <w:rPr>
@@ -1327,7 +1301,7 @@
     </w:rPrDefault>
     <w:pPrDefault/>
   </w:docDefaults>
-  <w:latentStyles w:defLockedState="0" w:defUIPriority="0" w:defSemiHidden="0" w:defUnhideWhenUsed="0" w:defQFormat="0" w:count="376">
+  <w:latentStyles w:defLockedState="0" w:defUIPriority="0" w:defSemiHidden="0" w:defUnhideWhenUsed="0" w:defQFormat="0" w:count="375">
     <w:lsdException w:name="Normal" w:qFormat="1"/>
     <w:lsdException w:name="heading 1" w:qFormat="1"/>
     <w:lsdException w:name="heading 2" w:semiHidden="1" w:unhideWhenUsed="1" w:qFormat="1"/>
@@ -1613,7 +1587,6 @@
     <w:lsdException w:name="Smart Hyperlink" w:semiHidden="1" w:uiPriority="99" w:unhideWhenUsed="1"/>
     <w:lsdException w:name="Hashtag" w:semiHidden="1" w:uiPriority="99" w:unhideWhenUsed="1"/>
     <w:lsdException w:name="Unresolved Mention" w:semiHidden="1" w:uiPriority="99" w:unhideWhenUsed="1"/>
-    <w:lsdException w:name="Smart Link" w:semiHidden="1" w:uiPriority="99" w:unhideWhenUsed="1"/>
   </w:latentStyles>
   <w:style w:type="paragraph" w:default="1" w:styleId="a">
     <w:name w:val="Normal"/>

</xml_diff>